<commit_message>
changed link to pcspim
</commit_message>
<xml_diff>
--- a/tutorial assembler.docx
+++ b/tutorial assembler.docx
@@ -59,7 +59,15 @@
         <w:t xml:space="preserve"> proce</w:t>
       </w:r>
       <w:r>
-        <w:t>ssor.  We gebruiken hiervoor PCSPIM  for Windows.  Dit programma simuleert een MIPS processor.</w:t>
+        <w:t xml:space="preserve">ssor.  We gebruiken hiervoor PCSPIM  </w:t>
+      </w:r>
+      <w:proofErr w:type="spellStart"/>
+      <w:r>
+        <w:t>for</w:t>
+      </w:r>
+      <w:proofErr w:type="spellEnd"/>
+      <w:r>
+        <w:t xml:space="preserve"> Windows.  Dit programma simuleert een MIPS processor.</w:t>
       </w:r>
     </w:p>
     <w:p>
@@ -70,6 +78,14 @@
       </w:pPr>
     </w:p>
     <w:p>
+      <w:pPr>
+        <w:rPr>
+          <w:rFonts w:ascii="Helvetica" w:eastAsia="Times New Roman" w:hAnsi="Helvetica" w:cs="Times New Roman"/>
+          <w:sz w:val="28"/>
+          <w:szCs w:val="28"/>
+          <w:lang w:eastAsia="nl-NL"/>
+        </w:rPr>
+      </w:pPr>
       <w:r>
         <w:rPr>
           <w:b/>
@@ -84,18 +100,95 @@
           <w:rPr>
             <w:rStyle w:val="Hyperlink"/>
           </w:rPr>
-          <w:t>PCSPIM for Windows</w:t>
+          <w:t xml:space="preserve">PCSPIM </w:t>
+        </w:r>
+        <w:proofErr w:type="spellStart"/>
+        <w:r>
+          <w:rPr>
+            <w:rStyle w:val="Hyperlink"/>
+          </w:rPr>
+          <w:t>for</w:t>
+        </w:r>
+        <w:proofErr w:type="spellEnd"/>
+        <w:r>
+          <w:rPr>
+            <w:rStyle w:val="Hyperlink"/>
+          </w:rPr>
+          <w:t xml:space="preserve"> Windo</w:t>
+        </w:r>
+        <w:r>
+          <w:rPr>
+            <w:rStyle w:val="Hyperlink"/>
+          </w:rPr>
+          <w:t>w</w:t>
+        </w:r>
+        <w:r>
+          <w:rPr>
+            <w:rStyle w:val="Hyperlink"/>
+          </w:rPr>
+          <w:t>s</w:t>
         </w:r>
       </w:hyperlink>
-    </w:p>
-    <w:p>
-      <w:r>
-        <w:t>Na opstarten moeten enkele eigenschappen worden ingesteld. Doe dit alsvolgt:</w:t>
-      </w:r>
-    </w:p>
-    <w:p>
-      <w:r>
-        <w:t>Ga naar settings.  Zorg dat alleen de volgende vakjes een vinkje hebben:</w:t>
+      <w:r>
+        <w:rPr>
+          <w:rStyle w:val="Hyperlink"/>
+        </w:rPr>
+        <w:t xml:space="preserve"> </w:t>
+      </w:r>
+      <w:r>
+        <w:rPr>
+          <w:rFonts w:ascii="Helvetica" w:eastAsia="Times New Roman" w:hAnsi="Helvetica" w:cs="Times New Roman"/>
+          <w:sz w:val="28"/>
+          <w:szCs w:val="28"/>
+          <w:lang w:eastAsia="nl-NL"/>
+        </w:rPr>
+        <w:t xml:space="preserve">  </w:t>
+      </w:r>
+      <w:r>
+        <w:t xml:space="preserve">(file PCSpim_9.1.4.zip) </w:t>
+      </w:r>
+      <w:proofErr w:type="spellStart"/>
+      <w:r>
+        <w:t>from</w:t>
+      </w:r>
+      <w:proofErr w:type="spellEnd"/>
+      <w:r>
+        <w:t xml:space="preserve">  </w:t>
+      </w:r>
+      <w:hyperlink r:id="rId8" w:history="1">
+        <w:r>
+          <w:rPr>
+            <w:rStyle w:val="Hyperlink"/>
+          </w:rPr>
+          <w:t>https://sourceforge.net/projects/spimsimulator/files/</w:t>
+        </w:r>
+      </w:hyperlink>
+    </w:p>
+    <w:p/>
+    <w:p>
+      <w:r>
+        <w:t xml:space="preserve">Na opstarten moeten enkele eigenschappen worden ingesteld. Doe dit </w:t>
+      </w:r>
+      <w:proofErr w:type="spellStart"/>
+      <w:r>
+        <w:t>alsvolgt</w:t>
+      </w:r>
+      <w:proofErr w:type="spellEnd"/>
+      <w:r>
+        <w:t>:</w:t>
+      </w:r>
+    </w:p>
+    <w:p>
+      <w:r>
+        <w:t xml:space="preserve">Ga naar </w:t>
+      </w:r>
+      <w:proofErr w:type="spellStart"/>
+      <w:r>
+        <w:t>settings</w:t>
+      </w:r>
+      <w:proofErr w:type="spellEnd"/>
+      <w:r>
+        <w:t>.  Zorg dat alleen de volgende vakjes een vinkje hebben:</w:t>
       </w:r>
     </w:p>
     <w:p>
@@ -103,39 +196,82 @@
         <w:pStyle w:val="Lijstalinea"/>
       </w:pPr>
       <w:r>
-        <w:t>Save window positions</w:t>
-      </w:r>
+        <w:t xml:space="preserve">Save </w:t>
+      </w:r>
+      <w:proofErr w:type="spellStart"/>
+      <w:r>
+        <w:t>window</w:t>
+      </w:r>
+      <w:proofErr w:type="spellEnd"/>
+      <w:r>
+        <w:t xml:space="preserve"> </w:t>
+      </w:r>
+      <w:proofErr w:type="spellStart"/>
+      <w:r>
+        <w:t>positions</w:t>
+      </w:r>
+      <w:proofErr w:type="spellEnd"/>
     </w:p>
     <w:p>
       <w:pPr>
         <w:pStyle w:val="Lijstalinea"/>
       </w:pPr>
       <w:r>
-        <w:t>General registers in hexadecimal</w:t>
-      </w:r>
+        <w:t xml:space="preserve">General registers in </w:t>
+      </w:r>
+      <w:proofErr w:type="spellStart"/>
+      <w:r>
+        <w:t>hexadecimal</w:t>
+      </w:r>
+      <w:proofErr w:type="spellEnd"/>
     </w:p>
     <w:p>
       <w:pPr>
         <w:pStyle w:val="Lijstalinea"/>
       </w:pPr>
-      <w:r>
-        <w:t>Floating point registers in hexadecimal</w:t>
-      </w:r>
+      <w:proofErr w:type="spellStart"/>
+      <w:r>
+        <w:t>Floating</w:t>
+      </w:r>
+      <w:proofErr w:type="spellEnd"/>
+      <w:r>
+        <w:t xml:space="preserve"> point registers in </w:t>
+      </w:r>
+      <w:proofErr w:type="spellStart"/>
+      <w:r>
+        <w:t>hexadecimal</w:t>
+      </w:r>
+      <w:proofErr w:type="spellEnd"/>
     </w:p>
     <w:p>
       <w:pPr>
         <w:pStyle w:val="Lijstalinea"/>
       </w:pPr>
-      <w:r>
-        <w:t>Allow pseudo instructions</w:t>
-      </w:r>
+      <w:proofErr w:type="spellStart"/>
+      <w:r>
+        <w:t>Allow</w:t>
+      </w:r>
+      <w:proofErr w:type="spellEnd"/>
+      <w:r>
+        <w:t xml:space="preserve"> pseudo </w:t>
+      </w:r>
+      <w:proofErr w:type="spellStart"/>
+      <w:r>
+        <w:t>instructions</w:t>
+      </w:r>
+      <w:proofErr w:type="spellEnd"/>
     </w:p>
     <w:p>
       <w:pPr>
         <w:pStyle w:val="Lijstalinea"/>
       </w:pPr>
-      <w:r>
-        <w:t>Mapped I/O</w:t>
+      <w:proofErr w:type="spellStart"/>
+      <w:r>
+        <w:t>Mapped</w:t>
+      </w:r>
+      <w:proofErr w:type="spellEnd"/>
+      <w:r>
+        <w:t xml:space="preserve"> I/O</w:t>
       </w:r>
     </w:p>
     <w:p>
@@ -170,27 +306,69 @@
         <w:t>Opdracht 2)</w:t>
       </w:r>
       <w:r>
-        <w:t xml:space="preserve">  Open een texteditor zoals SublimeText en </w:t>
-      </w:r>
-      <w:r>
-        <w:t>voer onderstaande code in. Noem het programma simple.s</w:t>
-      </w:r>
+        <w:t xml:space="preserve">  Open een </w:t>
+      </w:r>
+      <w:proofErr w:type="spellStart"/>
+      <w:r>
+        <w:t>texteditor</w:t>
+      </w:r>
+      <w:proofErr w:type="spellEnd"/>
+      <w:r>
+        <w:t xml:space="preserve"> zoals </w:t>
+      </w:r>
+      <w:proofErr w:type="spellStart"/>
+      <w:r>
+        <w:t>SublimeText</w:t>
+      </w:r>
+      <w:proofErr w:type="spellEnd"/>
+      <w:r>
+        <w:t xml:space="preserve"> en </w:t>
+      </w:r>
+      <w:r>
+        <w:t xml:space="preserve">voer onderstaande code in. Noem het programma </w:t>
+      </w:r>
+      <w:proofErr w:type="spellStart"/>
+      <w:r>
+        <w:t>simple.s</w:t>
+      </w:r>
+      <w:proofErr w:type="spellEnd"/>
     </w:p>
     <w:p/>
     <w:p/>
     <w:p>
       <w:r>
-        <w:t xml:space="preserve"># simple.s </w:t>
-      </w:r>
-    </w:p>
-    <w:p>
-      <w:r>
-        <w:t xml:space="preserve">    .text</w:t>
-      </w:r>
-    </w:p>
-    <w:p>
-      <w:r>
-        <w:t xml:space="preserve">     .globl __start </w:t>
+        <w:t xml:space="preserve"># </w:t>
+      </w:r>
+      <w:proofErr w:type="spellStart"/>
+      <w:r>
+        <w:t>simple.s</w:t>
+      </w:r>
+      <w:proofErr w:type="spellEnd"/>
+      <w:r>
+        <w:t xml:space="preserve"> </w:t>
+      </w:r>
+    </w:p>
+    <w:p>
+      <w:r>
+        <w:t xml:space="preserve">    .</w:t>
+      </w:r>
+      <w:proofErr w:type="spellStart"/>
+      <w:r>
+        <w:t>text</w:t>
+      </w:r>
+      <w:proofErr w:type="spellEnd"/>
+    </w:p>
+    <w:p>
+      <w:r>
+        <w:t xml:space="preserve">     .</w:t>
+      </w:r>
+      <w:proofErr w:type="spellStart"/>
+      <w:r>
+        <w:t>globl</w:t>
+      </w:r>
+      <w:proofErr w:type="spellEnd"/>
+      <w:r>
+        <w:t xml:space="preserve"> __start </w:t>
       </w:r>
     </w:p>
     <w:p>
@@ -200,28 +378,169 @@
     </w:p>
     <w:p>
       <w:r>
-        <w:t xml:space="preserve">     # Some simple arithmetic</w:t>
-      </w:r>
-    </w:p>
-    <w:p>
-      <w:r>
-        <w:t xml:space="preserve">     addiu   $t0, $0, 3      # Add 0 + 3 and store the result in t0</w:t>
-      </w:r>
+        <w:t xml:space="preserve">     # </w:t>
+      </w:r>
+      <w:proofErr w:type="spellStart"/>
+      <w:r>
+        <w:t>Some</w:t>
+      </w:r>
+      <w:proofErr w:type="spellEnd"/>
+      <w:r>
+        <w:t xml:space="preserve"> </w:t>
+      </w:r>
+      <w:proofErr w:type="spellStart"/>
+      <w:r>
+        <w:t>simple</w:t>
+      </w:r>
+      <w:proofErr w:type="spellEnd"/>
+      <w:r>
+        <w:t xml:space="preserve"> </w:t>
+      </w:r>
+      <w:proofErr w:type="spellStart"/>
+      <w:r>
+        <w:t>arithmetic</w:t>
+      </w:r>
+      <w:proofErr w:type="spellEnd"/>
     </w:p>
     <w:p>
       <w:r>
         <w:lastRenderedPageBreak/>
-        <w:t xml:space="preserve">     addiu   $t1, $0, 4      # Add 0 + 4 and store the result in t1</w:t>
-      </w:r>
-    </w:p>
-    <w:p>
-      <w:r>
-        <w:t xml:space="preserve">     addu    $t2, $t0, $t1   # Add t0 + t1 and store the result in t2</w:t>
-      </w:r>
-    </w:p>
-    <w:p>
-      <w:r>
-        <w:t xml:space="preserve">     sll     $t3, $t2, 2     # Shift the contents of t2 left by 2 bits</w:t>
+        <w:t xml:space="preserve">     </w:t>
+      </w:r>
+      <w:proofErr w:type="spellStart"/>
+      <w:r>
+        <w:t>addiu</w:t>
+      </w:r>
+      <w:proofErr w:type="spellEnd"/>
+      <w:r>
+        <w:t xml:space="preserve">   $t0, $0, 3      # </w:t>
+      </w:r>
+      <w:proofErr w:type="spellStart"/>
+      <w:r>
+        <w:t>Add</w:t>
+      </w:r>
+      <w:proofErr w:type="spellEnd"/>
+      <w:r>
+        <w:t xml:space="preserve"> 0 + 3 </w:t>
+      </w:r>
+      <w:proofErr w:type="spellStart"/>
+      <w:r>
+        <w:t>and</w:t>
+      </w:r>
+      <w:proofErr w:type="spellEnd"/>
+      <w:r>
+        <w:t xml:space="preserve"> store the </w:t>
+      </w:r>
+      <w:proofErr w:type="spellStart"/>
+      <w:r>
+        <w:t>result</w:t>
+      </w:r>
+      <w:proofErr w:type="spellEnd"/>
+      <w:r>
+        <w:t xml:space="preserve"> in t0</w:t>
+      </w:r>
+    </w:p>
+    <w:p>
+      <w:r>
+        <w:t xml:space="preserve">     </w:t>
+      </w:r>
+      <w:proofErr w:type="spellStart"/>
+      <w:r>
+        <w:t>addiu</w:t>
+      </w:r>
+      <w:proofErr w:type="spellEnd"/>
+      <w:r>
+        <w:t xml:space="preserve">   $t1, $0, 4      # </w:t>
+      </w:r>
+      <w:proofErr w:type="spellStart"/>
+      <w:r>
+        <w:t>Add</w:t>
+      </w:r>
+      <w:proofErr w:type="spellEnd"/>
+      <w:r>
+        <w:t xml:space="preserve"> 0 + 4 </w:t>
+      </w:r>
+      <w:proofErr w:type="spellStart"/>
+      <w:r>
+        <w:t>and</w:t>
+      </w:r>
+      <w:proofErr w:type="spellEnd"/>
+      <w:r>
+        <w:t xml:space="preserve"> store the </w:t>
+      </w:r>
+      <w:proofErr w:type="spellStart"/>
+      <w:r>
+        <w:t>result</w:t>
+      </w:r>
+      <w:proofErr w:type="spellEnd"/>
+      <w:r>
+        <w:t xml:space="preserve"> in t1</w:t>
+      </w:r>
+    </w:p>
+    <w:p>
+      <w:r>
+        <w:t xml:space="preserve">     </w:t>
+      </w:r>
+      <w:proofErr w:type="spellStart"/>
+      <w:r>
+        <w:t>addu</w:t>
+      </w:r>
+      <w:proofErr w:type="spellEnd"/>
+      <w:r>
+        <w:t xml:space="preserve">    $t2, $t0, $t1   # </w:t>
+      </w:r>
+      <w:proofErr w:type="spellStart"/>
+      <w:r>
+        <w:t>Add</w:t>
+      </w:r>
+      <w:proofErr w:type="spellEnd"/>
+      <w:r>
+        <w:t xml:space="preserve"> t0 + t1 </w:t>
+      </w:r>
+      <w:proofErr w:type="spellStart"/>
+      <w:r>
+        <w:t>and</w:t>
+      </w:r>
+      <w:proofErr w:type="spellEnd"/>
+      <w:r>
+        <w:t xml:space="preserve"> store the </w:t>
+      </w:r>
+      <w:proofErr w:type="spellStart"/>
+      <w:r>
+        <w:t>result</w:t>
+      </w:r>
+      <w:proofErr w:type="spellEnd"/>
+      <w:r>
+        <w:t xml:space="preserve"> in t2</w:t>
+      </w:r>
+    </w:p>
+    <w:p>
+      <w:r>
+        <w:t xml:space="preserve">     </w:t>
+      </w:r>
+      <w:proofErr w:type="spellStart"/>
+      <w:r>
+        <w:t>sll</w:t>
+      </w:r>
+      <w:proofErr w:type="spellEnd"/>
+      <w:r>
+        <w:t xml:space="preserve">     $t3, $t2, 2     # Shift the contents of t2 </w:t>
+      </w:r>
+      <w:proofErr w:type="spellStart"/>
+      <w:r>
+        <w:t>left</w:t>
+      </w:r>
+      <w:proofErr w:type="spellEnd"/>
+      <w:r>
+        <w:t xml:space="preserve"> </w:t>
+      </w:r>
+      <w:proofErr w:type="spellStart"/>
+      <w:r>
+        <w:t>by</w:t>
+      </w:r>
+      <w:proofErr w:type="spellEnd"/>
+      <w:r>
+        <w:t xml:space="preserve"> 2 bits</w:t>
       </w:r>
     </w:p>
     <w:p>
@@ -273,8 +592,13 @@
         </w:rPr>
         <w:t xml:space="preserve">     </w:t>
       </w:r>
-      <w:r>
-        <w:t>syscall                 # Exit</w:t>
+      <w:proofErr w:type="spellStart"/>
+      <w:r>
+        <w:t>syscall</w:t>
+      </w:r>
+      <w:proofErr w:type="spellEnd"/>
+      <w:r>
+        <w:t xml:space="preserve">                 # Exit</w:t>
       </w:r>
     </w:p>
     <w:p>
@@ -289,16 +613,32 @@
         <w:t>Open vervolgens</w:t>
       </w:r>
       <w:r>
-        <w:t xml:space="preserve"> het simp</w:t>
+        <w:t xml:space="preserve"> het </w:t>
+      </w:r>
+      <w:proofErr w:type="spellStart"/>
+      <w:r>
+        <w:t>simp</w:t>
       </w:r>
       <w:r>
         <w:t>le</w:t>
       </w:r>
       <w:r>
-        <w:t>.s file in</w:t>
-      </w:r>
-      <w:r>
-        <w:t xml:space="preserve"> pcspim met File</w:t>
+        <w:t>.s</w:t>
+      </w:r>
+      <w:proofErr w:type="spellEnd"/>
+      <w:r>
+        <w:t xml:space="preserve"> file in</w:t>
+      </w:r>
+      <w:r>
+        <w:t xml:space="preserve"> </w:t>
+      </w:r>
+      <w:proofErr w:type="spellStart"/>
+      <w:r>
+        <w:t>pcspim</w:t>
+      </w:r>
+      <w:proofErr w:type="spellEnd"/>
+      <w:r>
+        <w:t xml:space="preserve"> met File</w:t>
       </w:r>
       <w:r>
         <w:rPr>
@@ -317,7 +657,7 @@
       </w:r>
     </w:p>
     <w:p>
-      <w:hyperlink r:id="rId8" w:history="1">
+      <w:hyperlink r:id="rId9" w:history="1">
         <w:r>
           <w:rPr>
             <w:rStyle w:val="Hyperlink"/>
@@ -343,26 +683,79 @@
     </w:p>
     <w:p>
       <w:r>
+        <w:rPr>
+          <w:b/>
+        </w:rPr>
         <w:t>opdracht 1</w:t>
       </w:r>
       <w:r>
-        <w:t>)  In 1965 voorspelde Gordon Moore van Intel dat het aantal transistoren in een geintegreerde schakeling elke 12 maanden zou verdubbelen.</w:t>
-      </w:r>
-    </w:p>
-    <w:p/>
-    <w:p>
-      <w:r>
-        <w:t>Schrijf een assembler programma dat uitrekent hoeveel transistoren na 10 jaar op een schakeling zitten als je begint met 5 transistoren</w:t>
-      </w:r>
-    </w:p>
-    <w:p/>
-    <w:p/>
-    <w:p>
-      <w:r>
-        <w:t>Opdracht 2) Alle karakters  kunnen worden omgezet in een binair getal mbv de ASCII tabel.  Maak een assembler programma dat een kleine letter kan omzetten in een hoofdletter</w:t>
+        <w:rPr>
+          <w:b/>
+        </w:rPr>
+        <w:t>)</w:t>
+      </w:r>
+      <w:r>
+        <w:t xml:space="preserve">  In 1965 voorspelde Gordon Moore van Intel dat het aantal </w:t>
+      </w:r>
+      <w:proofErr w:type="spellStart"/>
+      <w:r>
+        <w:t>transistoren</w:t>
+      </w:r>
+      <w:proofErr w:type="spellEnd"/>
+      <w:r>
+        <w:t xml:space="preserve"> in een </w:t>
+      </w:r>
+      <w:proofErr w:type="spellStart"/>
+      <w:r>
+        <w:t>geintegreerde</w:t>
+      </w:r>
+      <w:proofErr w:type="spellEnd"/>
+      <w:r>
+        <w:t xml:space="preserve"> schakeling elke 12 maanden zou verdubbelen.</w:t>
       </w:r>
       <w:bookmarkStart w:id="0" w:name="_GoBack"/>
       <w:bookmarkEnd w:id="0"/>
+    </w:p>
+    <w:p>
+      <w:r>
+        <w:t xml:space="preserve">Schrijf een assembler programma dat uitrekent hoeveel </w:t>
+      </w:r>
+      <w:proofErr w:type="spellStart"/>
+      <w:r>
+        <w:t>transistoren</w:t>
+      </w:r>
+      <w:proofErr w:type="spellEnd"/>
+      <w:r>
+        <w:t xml:space="preserve"> na 10 jaar op een schakeling zitten als je begint met 5 </w:t>
+      </w:r>
+      <w:proofErr w:type="spellStart"/>
+      <w:r>
+        <w:t>transistoren</w:t>
+      </w:r>
+      <w:proofErr w:type="spellEnd"/>
+      <w:r>
+        <w:t xml:space="preserve"> op een schakeling.</w:t>
+      </w:r>
+    </w:p>
+    <w:p/>
+    <w:p>
+      <w:r>
+        <w:rPr>
+          <w:b/>
+        </w:rPr>
+        <w:t>Opdracht 2)</w:t>
+      </w:r>
+      <w:r>
+        <w:t xml:space="preserve"> Alle karakters  kunnen worden omgezet in een binair getal </w:t>
+      </w:r>
+      <w:proofErr w:type="spellStart"/>
+      <w:r>
+        <w:t>mbv</w:t>
+      </w:r>
+      <w:proofErr w:type="spellEnd"/>
+      <w:r>
+        <w:t xml:space="preserve"> de ASCII tabel.  Maak een assembler programma dat een kleine letter kan omzetten in een hoofdletter</w:t>
+      </w:r>
     </w:p>
     <w:sectPr>
       <w:pgSz w:w="11906" w:h="16838"/>
@@ -714,6 +1107,18 @@
       <w:contextualSpacing/>
     </w:pPr>
   </w:style>
+  <w:style w:type="character" w:styleId="GevolgdeHyperlink">
+    <w:name w:val="FollowedHyperlink"/>
+    <w:basedOn w:val="Standaardalinea-lettertype"/>
+    <w:uiPriority w:val="99"/>
+    <w:semiHidden/>
+    <w:unhideWhenUsed/>
+    <w:rsid w:val="00E4401A"/>
+    <w:rPr>
+      <w:color w:val="954F72" w:themeColor="followedHyperlink"/>
+      <w:u w:val="single"/>
+    </w:rPr>
+  </w:style>
 </w:styles>
 </file>
 
@@ -936,6 +1341,18 @@
       <w:ind w:left="720"/>
       <w:contextualSpacing/>
     </w:pPr>
+  </w:style>
+  <w:style w:type="character" w:styleId="GevolgdeHyperlink">
+    <w:name w:val="FollowedHyperlink"/>
+    <w:basedOn w:val="Standaardalinea-lettertype"/>
+    <w:uiPriority w:val="99"/>
+    <w:semiHidden/>
+    <w:unhideWhenUsed/>
+    <w:rsid w:val="00E4401A"/>
+    <w:rPr>
+      <w:color w:val="954F72" w:themeColor="followedHyperlink"/>
+      <w:u w:val="single"/>
+    </w:rPr>
   </w:style>
 </w:styles>
 </file>

</xml_diff>